<commit_message>
Actualizacion de archivos  con fechas actuales
</commit_message>
<xml_diff>
--- a/JOCELYN/01 SOLICITUD ESTUDIANTIL.docx
+++ b/JOCELYN/01 SOLICITUD ESTUDIANTIL.docx
@@ -1,6 +1,6 @@
 
 <file path=word/document.xml><?xml version="1.0" encoding="utf-8"?>
-<w:document xmlns:wpc="http://schemas.microsoft.com/office/word/2010/wordprocessingCanvas" xmlns:cx="http://schemas.microsoft.com/office/drawing/2014/chartex" xmlns:cx1="http://schemas.microsoft.com/office/drawing/2015/9/8/chartex" xmlns:cx2="http://schemas.microsoft.com/office/drawing/2015/10/21/chartex" xmlns:cx3="http://schemas.microsoft.com/office/drawing/2016/5/9/chartex" xmlns:cx4="http://schemas.microsoft.com/office/drawing/2016/5/10/chartex" xmlns:cx5="http://schemas.microsoft.com/office/drawing/2016/5/11/chartex" xmlns:cx6="http://schemas.microsoft.com/office/drawing/2016/5/12/chartex" xmlns:cx7="http://schemas.microsoft.com/office/drawing/2016/5/13/chartex" xmlns:cx8="http://schemas.microsoft.com/office/drawing/2016/5/14/chartex" xmlns:mc="http://schemas.openxmlformats.org/markup-compatibility/2006" xmlns:aink="http://schemas.microsoft.com/office/drawing/2016/ink" xmlns:am3d="http://schemas.microsoft.com/office/drawing/2017/model3d" xmlns:o="urn:schemas-microsoft-com:office:office" xmlns:r="http://schemas.openxmlformats.org/officeDocument/2006/relationships" xmlns:m="http://schemas.openxmlformats.org/officeDocument/2006/math" xmlns:v="urn:schemas-microsoft-com:vml" xmlns:wp14="http://schemas.microsoft.com/office/word/2010/wordprocessingDrawing" xmlns:wp="http://schemas.openxmlformats.org/drawingml/2006/wordprocessingDrawing" xmlns:w10="urn:schemas-microsoft-com:office:word" xmlns:w="http://schemas.openxmlformats.org/wordprocessingml/2006/main" xmlns:w14="http://schemas.microsoft.com/office/word/2010/wordml" xmlns:w15="http://schemas.microsoft.com/office/word/2012/wordml" xmlns:w16cex="http://schemas.microsoft.com/office/word/2018/wordml/cex" xmlns:w16cid="http://schemas.microsoft.com/office/word/2016/wordml/cid" xmlns:w16="http://schemas.microsoft.com/office/word/2018/wordml" xmlns:w16sdtdh="http://schemas.microsoft.com/office/word/2020/wordml/sdtdatahash" xmlns:w16se="http://schemas.microsoft.com/office/word/2015/wordml/symex" xmlns:wpg="http://schemas.microsoft.com/office/word/2010/wordprocessingGroup" xmlns:wpi="http://schemas.microsoft.com/office/word/2010/wordprocessingInk" xmlns:wne="http://schemas.microsoft.com/office/word/2006/wordml" xmlns:wps="http://schemas.microsoft.com/office/word/2010/wordprocessingShape" mc:Ignorable="w14 w15 w16se w16cid w16 w16cex w16sdtdh wp14">
+<w:document xmlns:wpc="http://schemas.microsoft.com/office/word/2010/wordprocessingCanvas" xmlns:cx="http://schemas.microsoft.com/office/drawing/2014/chartex" xmlns:cx1="http://schemas.microsoft.com/office/drawing/2015/9/8/chartex" xmlns:cx2="http://schemas.microsoft.com/office/drawing/2015/10/21/chartex" xmlns:cx3="http://schemas.microsoft.com/office/drawing/2016/5/9/chartex" xmlns:cx4="http://schemas.microsoft.com/office/drawing/2016/5/10/chartex" xmlns:cx5="http://schemas.microsoft.com/office/drawing/2016/5/11/chartex" xmlns:cx6="http://schemas.microsoft.com/office/drawing/2016/5/12/chartex" xmlns:cx7="http://schemas.microsoft.com/office/drawing/2016/5/13/chartex" xmlns:cx8="http://schemas.microsoft.com/office/drawing/2016/5/14/chartex" xmlns:mc="http://schemas.openxmlformats.org/markup-compatibility/2006" xmlns:aink="http://schemas.microsoft.com/office/drawing/2016/ink" xmlns:am3d="http://schemas.microsoft.com/office/drawing/2017/model3d" xmlns:o="urn:schemas-microsoft-com:office:office" xmlns:oel="http://schemas.microsoft.com/office/2019/extlst" xmlns:r="http://schemas.openxmlformats.org/officeDocument/2006/relationships" xmlns:m="http://schemas.openxmlformats.org/officeDocument/2006/math" xmlns:v="urn:schemas-microsoft-com:vml" xmlns:wp14="http://schemas.microsoft.com/office/word/2010/wordprocessingDrawing" xmlns:wp="http://schemas.openxmlformats.org/drawingml/2006/wordprocessingDrawing" xmlns:w10="urn:schemas-microsoft-com:office:word" xmlns:w="http://schemas.openxmlformats.org/wordprocessingml/2006/main" xmlns:w14="http://schemas.microsoft.com/office/word/2010/wordml" xmlns:w15="http://schemas.microsoft.com/office/word/2012/wordml" xmlns:w16cex="http://schemas.microsoft.com/office/word/2018/wordml/cex" xmlns:w16cid="http://schemas.microsoft.com/office/word/2016/wordml/cid" xmlns:w16="http://schemas.microsoft.com/office/word/2018/wordml" xmlns:w16du="http://schemas.microsoft.com/office/word/2023/wordml/word16du" xmlns:w16sdtdh="http://schemas.microsoft.com/office/word/2020/wordml/sdtdatahash" xmlns:w16sdtfl="http://schemas.microsoft.com/office/word/2024/wordml/sdtformatlock" xmlns:w16se="http://schemas.microsoft.com/office/word/2015/wordml/symex" xmlns:wpg="http://schemas.microsoft.com/office/word/2010/wordprocessingGroup" xmlns:wpi="http://schemas.microsoft.com/office/word/2010/wordprocessingInk" xmlns:wne="http://schemas.microsoft.com/office/word/2006/wordml" xmlns:wps="http://schemas.microsoft.com/office/word/2010/wordprocessingShape" mc:Ignorable="w14 w15 w16se w16cid w16 w16cex w16sdtdh w16sdtfl w16du wp14">
   <w:background w:color="FFFFFF"/>
   <w:body>
     <w:p>
@@ -134,7 +134,7 @@
               </wp:anchor>
             </w:drawing>
           </mc:Choice>
-          <mc:Fallback xmlns:oel="http://schemas.microsoft.com/office/2019/extlst">
+          <mc:Fallback>
             <w:pict>
               <v:shapetype w14:anchorId="6405FF2C" id="_x0000_t32" coordsize="21600,21600" o:spt="32" o:oned="t" path="m,l21600,21600e" filled="f">
                 <v:path arrowok="t" fillok="f" o:connecttype="none"/>
@@ -239,19 +239,7 @@
         <w:rPr>
           <w:rFonts w:ascii="Mongolian Baiti" w:eastAsia="Mongolian Baiti" w:hAnsi="Mongolian Baiti" w:cs="Mongolian Baiti"/>
         </w:rPr>
-        <w:t xml:space="preserve"> Francisco Peña con copia al </w:t>
-      </w:r>
-      <w:r>
-        <w:rPr>
-          <w:rFonts w:ascii="Mongolian Baiti" w:eastAsia="Mongolian Baiti" w:hAnsi="Mongolian Baiti" w:cs="Mongolian Baiti"/>
-        </w:rPr>
-        <w:t>Msg</w:t>
-      </w:r>
-      <w:r>
-        <w:rPr>
-          <w:rFonts w:ascii="Mongolian Baiti" w:eastAsia="Mongolian Baiti" w:hAnsi="Mongolian Baiti" w:cs="Mongolian Baiti"/>
-        </w:rPr>
-        <w:t>. Jhonatan Arana</w:t>
+        <w:t xml:space="preserve"> Francisco Peña </w:t>
       </w:r>
       <w:bookmarkEnd w:id="1"/>
     </w:p>
@@ -285,19 +273,64 @@
         </w:rPr>
         <w:t xml:space="preserve">Coordinador de Vinculación, </w:t>
       </w:r>
-      <w:r>
-        <w:rPr>
-          <w:rFonts w:ascii="Mongolian Baiti" w:eastAsia="Mongolian Baiti" w:hAnsi="Mongolian Baiti" w:cs="Mongolian Baiti"/>
-        </w:rPr>
-        <w:t xml:space="preserve">Coordinador de </w:t>
-      </w:r>
-      <w:r>
-        <w:rPr>
-          <w:rFonts w:ascii="Mongolian Baiti" w:eastAsia="Mongolian Baiti" w:hAnsi="Mongolian Baiti" w:cs="Mongolian Baiti"/>
-        </w:rPr>
-        <w:t>Carrera</w:t>
-      </w:r>
       <w:bookmarkEnd w:id="2"/>
+    </w:p>
+    <w:p>
+      <w:pPr>
+        <w:tabs>
+          <w:tab w:val="left" w:pos="2720"/>
+        </w:tabs>
+        <w:jc w:val="both"/>
+        <w:rPr>
+          <w:rFonts w:ascii="Mongolian Baiti" w:eastAsia="Mongolian Baiti" w:hAnsi="Mongolian Baiti" w:cs="Mongolian Baiti"/>
+        </w:rPr>
+      </w:pPr>
+      <w:r>
+        <w:rPr>
+          <w:rFonts w:ascii="Mongolian Baiti" w:eastAsia="Mongolian Baiti" w:hAnsi="Mongolian Baiti" w:cs="Mongolian Baiti"/>
+          <w:b/>
+          <w:bCs/>
+        </w:rPr>
+        <w:t>Con copia:</w:t>
+      </w:r>
+      <w:r>
+        <w:rPr>
+          <w:rFonts w:ascii="Mongolian Baiti" w:eastAsia="Mongolian Baiti" w:hAnsi="Mongolian Baiti" w:cs="Mongolian Baiti"/>
+        </w:rPr>
+        <w:t xml:space="preserve"> </w:t>
+      </w:r>
+      <w:proofErr w:type="spellStart"/>
+      <w:r>
+        <w:rPr>
+          <w:rFonts w:ascii="Mongolian Baiti" w:eastAsia="Mongolian Baiti" w:hAnsi="Mongolian Baiti" w:cs="Mongolian Baiti"/>
+        </w:rPr>
+        <w:t>Msg</w:t>
+      </w:r>
+      <w:proofErr w:type="spellEnd"/>
+      <w:r>
+        <w:rPr>
+          <w:rFonts w:ascii="Mongolian Baiti" w:eastAsia="Mongolian Baiti" w:hAnsi="Mongolian Baiti" w:cs="Mongolian Baiti"/>
+        </w:rPr>
+        <w:t>. Jhonatan Arana</w:t>
+      </w:r>
+      <w:r>
+        <w:rPr>
+          <w:rFonts w:ascii="Mongolian Baiti" w:eastAsia="Mongolian Baiti" w:hAnsi="Mongolian Baiti" w:cs="Mongolian Baiti"/>
+        </w:rPr>
+        <w:t xml:space="preserve">, </w:t>
+      </w:r>
+      <w:r>
+        <w:rPr>
+          <w:rFonts w:ascii="Mongolian Baiti" w:eastAsia="Mongolian Baiti" w:hAnsi="Mongolian Baiti" w:cs="Mongolian Baiti"/>
+        </w:rPr>
+        <w:t>Coordinador de Carrera</w:t>
+      </w:r>
+      <w:r>
+        <w:rPr>
+          <w:rFonts w:ascii="Mongolian Baiti" w:eastAsia="Mongolian Baiti" w:hAnsi="Mongolian Baiti" w:cs="Mongolian Baiti"/>
+        </w:rPr>
+        <w:t xml:space="preserve"> Desarrollo de Software</w:t>
+      </w:r>
     </w:p>
     <w:p>
       <w:pPr>
@@ -360,7 +393,7 @@
               </wp:anchor>
             </w:drawing>
           </mc:Choice>
-          <mc:Fallback xmlns:oel="http://schemas.microsoft.com/office/2019/extlst">
+          <mc:Fallback>
             <w:pict>
               <v:shape w14:anchorId="726C1E28" id="Conector recto de flecha 6" o:spid="_x0000_s1026" type="#_x0000_t32" style="position:absolute;margin-left:-2pt;margin-top:6pt;width:421pt;height:2pt;z-index:251659264;visibility:visible;mso-wrap-style:square;mso-wrap-distance-left:9pt;mso-wrap-distance-top:0;mso-wrap-distance-right:9pt;mso-wrap-distance-bottom:0;mso-position-horizontal:absolute;mso-position-horizontal-relative:margin;mso-position-vertical:absolute;mso-position-vertical-relative:text" o:gfxdata="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" o:allowincell="f" strokecolor="black [3200]" strokeweight="2.25pt">
                 <v:stroke joinstyle="miter"/>
@@ -911,7 +944,7 @@
               </wp:anchor>
             </w:drawing>
           </mc:Choice>
-          <mc:Fallback xmlns:oel="http://schemas.microsoft.com/office/2019/extlst">
+          <mc:Fallback>
             <w:pict>
               <v:shape w14:anchorId="7B2BB756" id="Conector recto de flecha 5" o:spid="_x0000_s1026" type="#_x0000_t32" style="position:absolute;margin-left:-2pt;margin-top:2pt;width:421pt;height:2pt;z-index:251660288;visibility:visible;mso-wrap-style:square;mso-wrap-distance-left:9pt;mso-wrap-distance-top:0;mso-wrap-distance-right:9pt;mso-wrap-distance-bottom:0;mso-position-horizontal:absolute;mso-position-horizontal-relative:margin;mso-position-vertical:absolute;mso-position-vertical-relative:text" o:gfxdata="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" o:allowincell="f" strokecolor="black [3200]" strokeweight="2.25pt">
                 <v:stroke joinstyle="miter"/>
@@ -1166,6 +1199,7 @@
         <w:rPr>
           <w:rFonts w:ascii="Mongolian Baiti" w:eastAsia="Mongolian Baiti" w:hAnsi="Mongolian Baiti" w:cs="Mongolian Baiti"/>
         </w:rPr>
+        <w:lastRenderedPageBreak/>
         <w:tab/>
       </w:r>
     </w:p>
@@ -1186,7 +1220,7 @@
 </file>
 
 <file path=word/endnotes.xml><?xml version="1.0" encoding="utf-8"?>
-<w:endnotes xmlns:wpc="http://schemas.microsoft.com/office/word/2010/wordprocessingCanvas" xmlns:cx="http://schemas.microsoft.com/office/drawing/2014/chartex" xmlns:cx1="http://schemas.microsoft.com/office/drawing/2015/9/8/chartex" xmlns:cx2="http://schemas.microsoft.com/office/drawing/2015/10/21/chartex" xmlns:cx3="http://schemas.microsoft.com/office/drawing/2016/5/9/chartex" xmlns:cx4="http://schemas.microsoft.com/office/drawing/2016/5/10/chartex" xmlns:cx5="http://schemas.microsoft.com/office/drawing/2016/5/11/chartex" xmlns:cx6="http://schemas.microsoft.com/office/drawing/2016/5/12/chartex" xmlns:cx7="http://schemas.microsoft.com/office/drawing/2016/5/13/chartex" xmlns:cx8="http://schemas.microsoft.com/office/drawing/2016/5/14/chartex" xmlns:mc="http://schemas.openxmlformats.org/markup-compatibility/2006" xmlns:aink="http://schemas.microsoft.com/office/drawing/2016/ink" xmlns:am3d="http://schemas.microsoft.com/office/drawing/2017/model3d" xmlns:o="urn:schemas-microsoft-com:office:office" xmlns:r="http://schemas.openxmlformats.org/officeDocument/2006/relationships" xmlns:m="http://schemas.openxmlformats.org/officeDocument/2006/math" xmlns:v="urn:schemas-microsoft-com:vml" xmlns:wp14="http://schemas.microsoft.com/office/word/2010/wordprocessingDrawing" xmlns:wp="http://schemas.openxmlformats.org/drawingml/2006/wordprocessingDrawing" xmlns:w10="urn:schemas-microsoft-com:office:word" xmlns:w="http://schemas.openxmlformats.org/wordprocessingml/2006/main" xmlns:w14="http://schemas.microsoft.com/office/word/2010/wordml" xmlns:w15="http://schemas.microsoft.com/office/word/2012/wordml" xmlns:w16cex="http://schemas.microsoft.com/office/word/2018/wordml/cex" xmlns:w16cid="http://schemas.microsoft.com/office/word/2016/wordml/cid" xmlns:w16="http://schemas.microsoft.com/office/word/2018/wordml" xmlns:w16sdtdh="http://schemas.microsoft.com/office/word/2020/wordml/sdtdatahash" xmlns:w16se="http://schemas.microsoft.com/office/word/2015/wordml/symex" xmlns:wpg="http://schemas.microsoft.com/office/word/2010/wordprocessingGroup" xmlns:wpi="http://schemas.microsoft.com/office/word/2010/wordprocessingInk" xmlns:wne="http://schemas.microsoft.com/office/word/2006/wordml" xmlns:wps="http://schemas.microsoft.com/office/word/2010/wordprocessingShape" mc:Ignorable="w14 w15 w16se w16cid w16 w16cex w16sdtdh wp14">
+<w:endnotes xmlns:wpc="http://schemas.microsoft.com/office/word/2010/wordprocessingCanvas" xmlns:cx="http://schemas.microsoft.com/office/drawing/2014/chartex" xmlns:cx1="http://schemas.microsoft.com/office/drawing/2015/9/8/chartex" xmlns:cx2="http://schemas.microsoft.com/office/drawing/2015/10/21/chartex" xmlns:cx3="http://schemas.microsoft.com/office/drawing/2016/5/9/chartex" xmlns:cx4="http://schemas.microsoft.com/office/drawing/2016/5/10/chartex" xmlns:cx5="http://schemas.microsoft.com/office/drawing/2016/5/11/chartex" xmlns:cx6="http://schemas.microsoft.com/office/drawing/2016/5/12/chartex" xmlns:cx7="http://schemas.microsoft.com/office/drawing/2016/5/13/chartex" xmlns:cx8="http://schemas.microsoft.com/office/drawing/2016/5/14/chartex" xmlns:mc="http://schemas.openxmlformats.org/markup-compatibility/2006" xmlns:aink="http://schemas.microsoft.com/office/drawing/2016/ink" xmlns:am3d="http://schemas.microsoft.com/office/drawing/2017/model3d" xmlns:o="urn:schemas-microsoft-com:office:office" xmlns:oel="http://schemas.microsoft.com/office/2019/extlst" xmlns:r="http://schemas.openxmlformats.org/officeDocument/2006/relationships" xmlns:m="http://schemas.openxmlformats.org/officeDocument/2006/math" xmlns:v="urn:schemas-microsoft-com:vml" xmlns:wp14="http://schemas.microsoft.com/office/word/2010/wordprocessingDrawing" xmlns:wp="http://schemas.openxmlformats.org/drawingml/2006/wordprocessingDrawing" xmlns:w10="urn:schemas-microsoft-com:office:word" xmlns:w="http://schemas.openxmlformats.org/wordprocessingml/2006/main" xmlns:w14="http://schemas.microsoft.com/office/word/2010/wordml" xmlns:w15="http://schemas.microsoft.com/office/word/2012/wordml" xmlns:w16cex="http://schemas.microsoft.com/office/word/2018/wordml/cex" xmlns:w16cid="http://schemas.microsoft.com/office/word/2016/wordml/cid" xmlns:w16="http://schemas.microsoft.com/office/word/2018/wordml" xmlns:w16du="http://schemas.microsoft.com/office/word/2023/wordml/word16du" xmlns:w16sdtdh="http://schemas.microsoft.com/office/word/2020/wordml/sdtdatahash" xmlns:w16sdtfl="http://schemas.microsoft.com/office/word/2024/wordml/sdtformatlock" xmlns:w16se="http://schemas.microsoft.com/office/word/2015/wordml/symex" xmlns:wpg="http://schemas.microsoft.com/office/word/2010/wordprocessingGroup" xmlns:wpi="http://schemas.microsoft.com/office/word/2010/wordprocessingInk" xmlns:wne="http://schemas.microsoft.com/office/word/2006/wordml" xmlns:wps="http://schemas.microsoft.com/office/word/2010/wordprocessingShape" mc:Ignorable="w14 w15 w16se w16cid w16 w16cex w16sdtdh w16sdtfl w16du wp14">
   <w:endnote w:type="separator" w:id="-1">
     <w:p>
       <w:pPr>
@@ -1211,7 +1245,7 @@
 </file>
 
 <file path=word/footer1.xml><?xml version="1.0" encoding="utf-8"?>
-<w:ftr xmlns:wpc="http://schemas.microsoft.com/office/word/2010/wordprocessingCanvas" xmlns:cx="http://schemas.microsoft.com/office/drawing/2014/chartex" xmlns:cx1="http://schemas.microsoft.com/office/drawing/2015/9/8/chartex" xmlns:cx2="http://schemas.microsoft.com/office/drawing/2015/10/21/chartex" xmlns:cx3="http://schemas.microsoft.com/office/drawing/2016/5/9/chartex" xmlns:cx4="http://schemas.microsoft.com/office/drawing/2016/5/10/chartex" xmlns:cx5="http://schemas.microsoft.com/office/drawing/2016/5/11/chartex" xmlns:cx6="http://schemas.microsoft.com/office/drawing/2016/5/12/chartex" xmlns:cx7="http://schemas.microsoft.com/office/drawing/2016/5/13/chartex" xmlns:cx8="http://schemas.microsoft.com/office/drawing/2016/5/14/chartex" xmlns:mc="http://schemas.openxmlformats.org/markup-compatibility/2006" xmlns:aink="http://schemas.microsoft.com/office/drawing/2016/ink" xmlns:am3d="http://schemas.microsoft.com/office/drawing/2017/model3d" xmlns:o="urn:schemas-microsoft-com:office:office" xmlns:r="http://schemas.openxmlformats.org/officeDocument/2006/relationships" xmlns:m="http://schemas.openxmlformats.org/officeDocument/2006/math" xmlns:v="urn:schemas-microsoft-com:vml" xmlns:wp14="http://schemas.microsoft.com/office/word/2010/wordprocessingDrawing" xmlns:wp="http://schemas.openxmlformats.org/drawingml/2006/wordprocessingDrawing" xmlns:w10="urn:schemas-microsoft-com:office:word" xmlns:w="http://schemas.openxmlformats.org/wordprocessingml/2006/main" xmlns:w14="http://schemas.microsoft.com/office/word/2010/wordml" xmlns:w15="http://schemas.microsoft.com/office/word/2012/wordml" xmlns:w16cex="http://schemas.microsoft.com/office/word/2018/wordml/cex" xmlns:w16cid="http://schemas.microsoft.com/office/word/2016/wordml/cid" xmlns:w16="http://schemas.microsoft.com/office/word/2018/wordml" xmlns:w16sdtdh="http://schemas.microsoft.com/office/word/2020/wordml/sdtdatahash" xmlns:w16se="http://schemas.microsoft.com/office/word/2015/wordml/symex" xmlns:wpg="http://schemas.microsoft.com/office/word/2010/wordprocessingGroup" xmlns:wpi="http://schemas.microsoft.com/office/word/2010/wordprocessingInk" xmlns:wne="http://schemas.microsoft.com/office/word/2006/wordml" xmlns:wps="http://schemas.microsoft.com/office/word/2010/wordprocessingShape" mc:Ignorable="w14 w15 w16se w16cid w16 w16cex w16sdtdh wp14">
+<w:ftr xmlns:wpc="http://schemas.microsoft.com/office/word/2010/wordprocessingCanvas" xmlns:cx="http://schemas.microsoft.com/office/drawing/2014/chartex" xmlns:cx1="http://schemas.microsoft.com/office/drawing/2015/9/8/chartex" xmlns:cx2="http://schemas.microsoft.com/office/drawing/2015/10/21/chartex" xmlns:cx3="http://schemas.microsoft.com/office/drawing/2016/5/9/chartex" xmlns:cx4="http://schemas.microsoft.com/office/drawing/2016/5/10/chartex" xmlns:cx5="http://schemas.microsoft.com/office/drawing/2016/5/11/chartex" xmlns:cx6="http://schemas.microsoft.com/office/drawing/2016/5/12/chartex" xmlns:cx7="http://schemas.microsoft.com/office/drawing/2016/5/13/chartex" xmlns:cx8="http://schemas.microsoft.com/office/drawing/2016/5/14/chartex" xmlns:mc="http://schemas.openxmlformats.org/markup-compatibility/2006" xmlns:aink="http://schemas.microsoft.com/office/drawing/2016/ink" xmlns:am3d="http://schemas.microsoft.com/office/drawing/2017/model3d" xmlns:o="urn:schemas-microsoft-com:office:office" xmlns:oel="http://schemas.microsoft.com/office/2019/extlst" xmlns:r="http://schemas.openxmlformats.org/officeDocument/2006/relationships" xmlns:m="http://schemas.openxmlformats.org/officeDocument/2006/math" xmlns:v="urn:schemas-microsoft-com:vml" xmlns:wp14="http://schemas.microsoft.com/office/word/2010/wordprocessingDrawing" xmlns:wp="http://schemas.openxmlformats.org/drawingml/2006/wordprocessingDrawing" xmlns:w10="urn:schemas-microsoft-com:office:word" xmlns:w="http://schemas.openxmlformats.org/wordprocessingml/2006/main" xmlns:w14="http://schemas.microsoft.com/office/word/2010/wordml" xmlns:w15="http://schemas.microsoft.com/office/word/2012/wordml" xmlns:w16cex="http://schemas.microsoft.com/office/word/2018/wordml/cex" xmlns:w16cid="http://schemas.microsoft.com/office/word/2016/wordml/cid" xmlns:w16="http://schemas.microsoft.com/office/word/2018/wordml" xmlns:w16du="http://schemas.microsoft.com/office/word/2023/wordml/word16du" xmlns:w16sdtdh="http://schemas.microsoft.com/office/word/2020/wordml/sdtdatahash" xmlns:w16sdtfl="http://schemas.microsoft.com/office/word/2024/wordml/sdtformatlock" xmlns:w16se="http://schemas.microsoft.com/office/word/2015/wordml/symex" xmlns:wpg="http://schemas.microsoft.com/office/word/2010/wordprocessingGroup" xmlns:wpi="http://schemas.microsoft.com/office/word/2010/wordprocessingInk" xmlns:wne="http://schemas.microsoft.com/office/word/2006/wordml" xmlns:wps="http://schemas.microsoft.com/office/word/2010/wordprocessingShape" mc:Ignorable="w14 w15 w16se w16cid w16 w16cex w16sdtdh w16sdtfl w16du wp14">
   <w:p>
     <w:pPr>
       <w:pStyle w:val="Piedepgina"/>
@@ -1221,7 +1255,7 @@
 </file>
 
 <file path=word/footer2.xml><?xml version="1.0" encoding="utf-8"?>
-<w:ftr xmlns:wpc="http://schemas.microsoft.com/office/word/2010/wordprocessingCanvas" xmlns:cx="http://schemas.microsoft.com/office/drawing/2014/chartex" xmlns:cx1="http://schemas.microsoft.com/office/drawing/2015/9/8/chartex" xmlns:cx2="http://schemas.microsoft.com/office/drawing/2015/10/21/chartex" xmlns:cx3="http://schemas.microsoft.com/office/drawing/2016/5/9/chartex" xmlns:cx4="http://schemas.microsoft.com/office/drawing/2016/5/10/chartex" xmlns:cx5="http://schemas.microsoft.com/office/drawing/2016/5/11/chartex" xmlns:cx6="http://schemas.microsoft.com/office/drawing/2016/5/12/chartex" xmlns:cx7="http://schemas.microsoft.com/office/drawing/2016/5/13/chartex" xmlns:cx8="http://schemas.microsoft.com/office/drawing/2016/5/14/chartex" xmlns:mc="http://schemas.openxmlformats.org/markup-compatibility/2006" xmlns:aink="http://schemas.microsoft.com/office/drawing/2016/ink" xmlns:am3d="http://schemas.microsoft.com/office/drawing/2017/model3d" xmlns:o="urn:schemas-microsoft-com:office:office" xmlns:r="http://schemas.openxmlformats.org/officeDocument/2006/relationships" xmlns:m="http://schemas.openxmlformats.org/officeDocument/2006/math" xmlns:v="urn:schemas-microsoft-com:vml" xmlns:wp14="http://schemas.microsoft.com/office/word/2010/wordprocessingDrawing" xmlns:wp="http://schemas.openxmlformats.org/drawingml/2006/wordprocessingDrawing" xmlns:w10="urn:schemas-microsoft-com:office:word" xmlns:w="http://schemas.openxmlformats.org/wordprocessingml/2006/main" xmlns:w14="http://schemas.microsoft.com/office/word/2010/wordml" xmlns:w15="http://schemas.microsoft.com/office/word/2012/wordml" xmlns:w16cex="http://schemas.microsoft.com/office/word/2018/wordml/cex" xmlns:w16cid="http://schemas.microsoft.com/office/word/2016/wordml/cid" xmlns:w16="http://schemas.microsoft.com/office/word/2018/wordml" xmlns:w16sdtdh="http://schemas.microsoft.com/office/word/2020/wordml/sdtdatahash" xmlns:w16se="http://schemas.microsoft.com/office/word/2015/wordml/symex" xmlns:wpg="http://schemas.microsoft.com/office/word/2010/wordprocessingGroup" xmlns:wpi="http://schemas.microsoft.com/office/word/2010/wordprocessingInk" xmlns:wne="http://schemas.microsoft.com/office/word/2006/wordml" xmlns:wps="http://schemas.microsoft.com/office/word/2010/wordprocessingShape" mc:Ignorable="w14 w15 w16se w16cid w16 w16cex w16sdtdh wp14">
+<w:ftr xmlns:wpc="http://schemas.microsoft.com/office/word/2010/wordprocessingCanvas" xmlns:cx="http://schemas.microsoft.com/office/drawing/2014/chartex" xmlns:cx1="http://schemas.microsoft.com/office/drawing/2015/9/8/chartex" xmlns:cx2="http://schemas.microsoft.com/office/drawing/2015/10/21/chartex" xmlns:cx3="http://schemas.microsoft.com/office/drawing/2016/5/9/chartex" xmlns:cx4="http://schemas.microsoft.com/office/drawing/2016/5/10/chartex" xmlns:cx5="http://schemas.microsoft.com/office/drawing/2016/5/11/chartex" xmlns:cx6="http://schemas.microsoft.com/office/drawing/2016/5/12/chartex" xmlns:cx7="http://schemas.microsoft.com/office/drawing/2016/5/13/chartex" xmlns:cx8="http://schemas.microsoft.com/office/drawing/2016/5/14/chartex" xmlns:mc="http://schemas.openxmlformats.org/markup-compatibility/2006" xmlns:aink="http://schemas.microsoft.com/office/drawing/2016/ink" xmlns:am3d="http://schemas.microsoft.com/office/drawing/2017/model3d" xmlns:o="urn:schemas-microsoft-com:office:office" xmlns:oel="http://schemas.microsoft.com/office/2019/extlst" xmlns:r="http://schemas.openxmlformats.org/officeDocument/2006/relationships" xmlns:m="http://schemas.openxmlformats.org/officeDocument/2006/math" xmlns:v="urn:schemas-microsoft-com:vml" xmlns:wp14="http://schemas.microsoft.com/office/word/2010/wordprocessingDrawing" xmlns:wp="http://schemas.openxmlformats.org/drawingml/2006/wordprocessingDrawing" xmlns:w10="urn:schemas-microsoft-com:office:word" xmlns:w="http://schemas.openxmlformats.org/wordprocessingml/2006/main" xmlns:w14="http://schemas.microsoft.com/office/word/2010/wordml" xmlns:w15="http://schemas.microsoft.com/office/word/2012/wordml" xmlns:w16cex="http://schemas.microsoft.com/office/word/2018/wordml/cex" xmlns:w16cid="http://schemas.microsoft.com/office/word/2016/wordml/cid" xmlns:w16="http://schemas.microsoft.com/office/word/2018/wordml" xmlns:w16du="http://schemas.microsoft.com/office/word/2023/wordml/word16du" xmlns:w16sdtdh="http://schemas.microsoft.com/office/word/2020/wordml/sdtdatahash" xmlns:w16sdtfl="http://schemas.microsoft.com/office/word/2024/wordml/sdtformatlock" xmlns:w16se="http://schemas.microsoft.com/office/word/2015/wordml/symex" xmlns:wpg="http://schemas.microsoft.com/office/word/2010/wordprocessingGroup" xmlns:wpi="http://schemas.microsoft.com/office/word/2010/wordprocessingInk" xmlns:wne="http://schemas.microsoft.com/office/word/2006/wordml" xmlns:wps="http://schemas.microsoft.com/office/word/2010/wordprocessingShape" mc:Ignorable="w14 w15 w16se w16cid w16 w16cex w16sdtdh w16sdtfl w16du wp14">
   <w:tbl>
     <w:tblPr>
       <w:tblW w:w="10790" w:type="dxa"/>
@@ -1251,7 +1285,6 @@
       <w:tc>
         <w:tcPr>
           <w:tcW w:w="2184" w:type="dxa"/>
-          <w:shd w:val="clear" w:color="auto" w:fill="auto"/>
         </w:tcPr>
         <w:p>
           <w:pPr>
@@ -1341,7 +1374,6 @@
       <w:tc>
         <w:tcPr>
           <w:tcW w:w="2164" w:type="dxa"/>
-          <w:shd w:val="clear" w:color="auto" w:fill="auto"/>
         </w:tcPr>
         <w:p>
           <w:pPr>
@@ -1401,7 +1433,6 @@
       <w:tc>
         <w:tcPr>
           <w:tcW w:w="3058" w:type="dxa"/>
-          <w:shd w:val="clear" w:color="auto" w:fill="auto"/>
         </w:tcPr>
         <w:p>
           <w:pPr>
@@ -1461,7 +1492,6 @@
       <w:tc>
         <w:tcPr>
           <w:tcW w:w="3384" w:type="dxa"/>
-          <w:shd w:val="clear" w:color="auto" w:fill="auto"/>
         </w:tcPr>
         <w:p>
           <w:pPr>
@@ -1529,7 +1559,7 @@
 </file>
 
 <file path=word/footer3.xml><?xml version="1.0" encoding="utf-8"?>
-<w:ftr xmlns:wpc="http://schemas.microsoft.com/office/word/2010/wordprocessingCanvas" xmlns:cx="http://schemas.microsoft.com/office/drawing/2014/chartex" xmlns:cx1="http://schemas.microsoft.com/office/drawing/2015/9/8/chartex" xmlns:cx2="http://schemas.microsoft.com/office/drawing/2015/10/21/chartex" xmlns:cx3="http://schemas.microsoft.com/office/drawing/2016/5/9/chartex" xmlns:cx4="http://schemas.microsoft.com/office/drawing/2016/5/10/chartex" xmlns:cx5="http://schemas.microsoft.com/office/drawing/2016/5/11/chartex" xmlns:cx6="http://schemas.microsoft.com/office/drawing/2016/5/12/chartex" xmlns:cx7="http://schemas.microsoft.com/office/drawing/2016/5/13/chartex" xmlns:cx8="http://schemas.microsoft.com/office/drawing/2016/5/14/chartex" xmlns:mc="http://schemas.openxmlformats.org/markup-compatibility/2006" xmlns:aink="http://schemas.microsoft.com/office/drawing/2016/ink" xmlns:am3d="http://schemas.microsoft.com/office/drawing/2017/model3d" xmlns:o="urn:schemas-microsoft-com:office:office" xmlns:r="http://schemas.openxmlformats.org/officeDocument/2006/relationships" xmlns:m="http://schemas.openxmlformats.org/officeDocument/2006/math" xmlns:v="urn:schemas-microsoft-com:vml" xmlns:wp14="http://schemas.microsoft.com/office/word/2010/wordprocessingDrawing" xmlns:wp="http://schemas.openxmlformats.org/drawingml/2006/wordprocessingDrawing" xmlns:w10="urn:schemas-microsoft-com:office:word" xmlns:w="http://schemas.openxmlformats.org/wordprocessingml/2006/main" xmlns:w14="http://schemas.microsoft.com/office/word/2010/wordml" xmlns:w15="http://schemas.microsoft.com/office/word/2012/wordml" xmlns:w16cex="http://schemas.microsoft.com/office/word/2018/wordml/cex" xmlns:w16cid="http://schemas.microsoft.com/office/word/2016/wordml/cid" xmlns:w16="http://schemas.microsoft.com/office/word/2018/wordml" xmlns:w16sdtdh="http://schemas.microsoft.com/office/word/2020/wordml/sdtdatahash" xmlns:w16se="http://schemas.microsoft.com/office/word/2015/wordml/symex" xmlns:wpg="http://schemas.microsoft.com/office/word/2010/wordprocessingGroup" xmlns:wpi="http://schemas.microsoft.com/office/word/2010/wordprocessingInk" xmlns:wne="http://schemas.microsoft.com/office/word/2006/wordml" xmlns:wps="http://schemas.microsoft.com/office/word/2010/wordprocessingShape" mc:Ignorable="w14 w15 w16se w16cid w16 w16cex w16sdtdh wp14">
+<w:ftr xmlns:wpc="http://schemas.microsoft.com/office/word/2010/wordprocessingCanvas" xmlns:cx="http://schemas.microsoft.com/office/drawing/2014/chartex" xmlns:cx1="http://schemas.microsoft.com/office/drawing/2015/9/8/chartex" xmlns:cx2="http://schemas.microsoft.com/office/drawing/2015/10/21/chartex" xmlns:cx3="http://schemas.microsoft.com/office/drawing/2016/5/9/chartex" xmlns:cx4="http://schemas.microsoft.com/office/drawing/2016/5/10/chartex" xmlns:cx5="http://schemas.microsoft.com/office/drawing/2016/5/11/chartex" xmlns:cx6="http://schemas.microsoft.com/office/drawing/2016/5/12/chartex" xmlns:cx7="http://schemas.microsoft.com/office/drawing/2016/5/13/chartex" xmlns:cx8="http://schemas.microsoft.com/office/drawing/2016/5/14/chartex" xmlns:mc="http://schemas.openxmlformats.org/markup-compatibility/2006" xmlns:aink="http://schemas.microsoft.com/office/drawing/2016/ink" xmlns:am3d="http://schemas.microsoft.com/office/drawing/2017/model3d" xmlns:o="urn:schemas-microsoft-com:office:office" xmlns:oel="http://schemas.microsoft.com/office/2019/extlst" xmlns:r="http://schemas.openxmlformats.org/officeDocument/2006/relationships" xmlns:m="http://schemas.openxmlformats.org/officeDocument/2006/math" xmlns:v="urn:schemas-microsoft-com:vml" xmlns:wp14="http://schemas.microsoft.com/office/word/2010/wordprocessingDrawing" xmlns:wp="http://schemas.openxmlformats.org/drawingml/2006/wordprocessingDrawing" xmlns:w10="urn:schemas-microsoft-com:office:word" xmlns:w="http://schemas.openxmlformats.org/wordprocessingml/2006/main" xmlns:w14="http://schemas.microsoft.com/office/word/2010/wordml" xmlns:w15="http://schemas.microsoft.com/office/word/2012/wordml" xmlns:w16cex="http://schemas.microsoft.com/office/word/2018/wordml/cex" xmlns:w16cid="http://schemas.microsoft.com/office/word/2016/wordml/cid" xmlns:w16="http://schemas.microsoft.com/office/word/2018/wordml" xmlns:w16du="http://schemas.microsoft.com/office/word/2023/wordml/word16du" xmlns:w16sdtdh="http://schemas.microsoft.com/office/word/2020/wordml/sdtdatahash" xmlns:w16sdtfl="http://schemas.microsoft.com/office/word/2024/wordml/sdtformatlock" xmlns:w16se="http://schemas.microsoft.com/office/word/2015/wordml/symex" xmlns:wpg="http://schemas.microsoft.com/office/word/2010/wordprocessingGroup" xmlns:wpi="http://schemas.microsoft.com/office/word/2010/wordprocessingInk" xmlns:wne="http://schemas.microsoft.com/office/word/2006/wordml" xmlns:wps="http://schemas.microsoft.com/office/word/2010/wordprocessingShape" mc:Ignorable="w14 w15 w16se w16cid w16 w16cex w16sdtdh w16sdtfl w16du wp14">
   <w:p>
     <w:pPr>
       <w:pStyle w:val="Piedepgina"/>
@@ -1539,7 +1569,7 @@
 </file>
 
 <file path=word/footnotes.xml><?xml version="1.0" encoding="utf-8"?>
-<w:footnotes xmlns:wpc="http://schemas.microsoft.com/office/word/2010/wordprocessingCanvas" xmlns:cx="http://schemas.microsoft.com/office/drawing/2014/chartex" xmlns:cx1="http://schemas.microsoft.com/office/drawing/2015/9/8/chartex" xmlns:cx2="http://schemas.microsoft.com/office/drawing/2015/10/21/chartex" xmlns:cx3="http://schemas.microsoft.com/office/drawing/2016/5/9/chartex" xmlns:cx4="http://schemas.microsoft.com/office/drawing/2016/5/10/chartex" xmlns:cx5="http://schemas.microsoft.com/office/drawing/2016/5/11/chartex" xmlns:cx6="http://schemas.microsoft.com/office/drawing/2016/5/12/chartex" xmlns:cx7="http://schemas.microsoft.com/office/drawing/2016/5/13/chartex" xmlns:cx8="http://schemas.microsoft.com/office/drawing/2016/5/14/chartex" xmlns:mc="http://schemas.openxmlformats.org/markup-compatibility/2006" xmlns:aink="http://schemas.microsoft.com/office/drawing/2016/ink" xmlns:am3d="http://schemas.microsoft.com/office/drawing/2017/model3d" xmlns:o="urn:schemas-microsoft-com:office:office" xmlns:r="http://schemas.openxmlformats.org/officeDocument/2006/relationships" xmlns:m="http://schemas.openxmlformats.org/officeDocument/2006/math" xmlns:v="urn:schemas-microsoft-com:vml" xmlns:wp14="http://schemas.microsoft.com/office/word/2010/wordprocessingDrawing" xmlns:wp="http://schemas.openxmlformats.org/drawingml/2006/wordprocessingDrawing" xmlns:w10="urn:schemas-microsoft-com:office:word" xmlns:w="http://schemas.openxmlformats.org/wordprocessingml/2006/main" xmlns:w14="http://schemas.microsoft.com/office/word/2010/wordml" xmlns:w15="http://schemas.microsoft.com/office/word/2012/wordml" xmlns:w16cex="http://schemas.microsoft.com/office/word/2018/wordml/cex" xmlns:w16cid="http://schemas.microsoft.com/office/word/2016/wordml/cid" xmlns:w16="http://schemas.microsoft.com/office/word/2018/wordml" xmlns:w16sdtdh="http://schemas.microsoft.com/office/word/2020/wordml/sdtdatahash" xmlns:w16se="http://schemas.microsoft.com/office/word/2015/wordml/symex" xmlns:wpg="http://schemas.microsoft.com/office/word/2010/wordprocessingGroup" xmlns:wpi="http://schemas.microsoft.com/office/word/2010/wordprocessingInk" xmlns:wne="http://schemas.microsoft.com/office/word/2006/wordml" xmlns:wps="http://schemas.microsoft.com/office/word/2010/wordprocessingShape" mc:Ignorable="w14 w15 w16se w16cid w16 w16cex w16sdtdh wp14">
+<w:footnotes xmlns:wpc="http://schemas.microsoft.com/office/word/2010/wordprocessingCanvas" xmlns:cx="http://schemas.microsoft.com/office/drawing/2014/chartex" xmlns:cx1="http://schemas.microsoft.com/office/drawing/2015/9/8/chartex" xmlns:cx2="http://schemas.microsoft.com/office/drawing/2015/10/21/chartex" xmlns:cx3="http://schemas.microsoft.com/office/drawing/2016/5/9/chartex" xmlns:cx4="http://schemas.microsoft.com/office/drawing/2016/5/10/chartex" xmlns:cx5="http://schemas.microsoft.com/office/drawing/2016/5/11/chartex" xmlns:cx6="http://schemas.microsoft.com/office/drawing/2016/5/12/chartex" xmlns:cx7="http://schemas.microsoft.com/office/drawing/2016/5/13/chartex" xmlns:cx8="http://schemas.microsoft.com/office/drawing/2016/5/14/chartex" xmlns:mc="http://schemas.openxmlformats.org/markup-compatibility/2006" xmlns:aink="http://schemas.microsoft.com/office/drawing/2016/ink" xmlns:am3d="http://schemas.microsoft.com/office/drawing/2017/model3d" xmlns:o="urn:schemas-microsoft-com:office:office" xmlns:oel="http://schemas.microsoft.com/office/2019/extlst" xmlns:r="http://schemas.openxmlformats.org/officeDocument/2006/relationships" xmlns:m="http://schemas.openxmlformats.org/officeDocument/2006/math" xmlns:v="urn:schemas-microsoft-com:vml" xmlns:wp14="http://schemas.microsoft.com/office/word/2010/wordprocessingDrawing" xmlns:wp="http://schemas.openxmlformats.org/drawingml/2006/wordprocessingDrawing" xmlns:w10="urn:schemas-microsoft-com:office:word" xmlns:w="http://schemas.openxmlformats.org/wordprocessingml/2006/main" xmlns:w14="http://schemas.microsoft.com/office/word/2010/wordml" xmlns:w15="http://schemas.microsoft.com/office/word/2012/wordml" xmlns:w16cex="http://schemas.microsoft.com/office/word/2018/wordml/cex" xmlns:w16cid="http://schemas.microsoft.com/office/word/2016/wordml/cid" xmlns:w16="http://schemas.microsoft.com/office/word/2018/wordml" xmlns:w16du="http://schemas.microsoft.com/office/word/2023/wordml/word16du" xmlns:w16sdtdh="http://schemas.microsoft.com/office/word/2020/wordml/sdtdatahash" xmlns:w16sdtfl="http://schemas.microsoft.com/office/word/2024/wordml/sdtformatlock" xmlns:w16se="http://schemas.microsoft.com/office/word/2015/wordml/symex" xmlns:wpg="http://schemas.microsoft.com/office/word/2010/wordprocessingGroup" xmlns:wpi="http://schemas.microsoft.com/office/word/2010/wordprocessingInk" xmlns:wne="http://schemas.microsoft.com/office/word/2006/wordml" xmlns:wps="http://schemas.microsoft.com/office/word/2010/wordprocessingShape" mc:Ignorable="w14 w15 w16se w16cid w16 w16cex w16sdtdh w16sdtfl w16du wp14">
   <w:footnote w:type="separator" w:id="-1">
     <w:p>
       <w:pPr>
@@ -1564,7 +1594,7 @@
 </file>
 
 <file path=word/header1.xml><?xml version="1.0" encoding="utf-8"?>
-<w:hdr xmlns:wpc="http://schemas.microsoft.com/office/word/2010/wordprocessingCanvas" xmlns:cx="http://schemas.microsoft.com/office/drawing/2014/chartex" xmlns:cx1="http://schemas.microsoft.com/office/drawing/2015/9/8/chartex" xmlns:cx2="http://schemas.microsoft.com/office/drawing/2015/10/21/chartex" xmlns:cx3="http://schemas.microsoft.com/office/drawing/2016/5/9/chartex" xmlns:cx4="http://schemas.microsoft.com/office/drawing/2016/5/10/chartex" xmlns:cx5="http://schemas.microsoft.com/office/drawing/2016/5/11/chartex" xmlns:cx6="http://schemas.microsoft.com/office/drawing/2016/5/12/chartex" xmlns:cx7="http://schemas.microsoft.com/office/drawing/2016/5/13/chartex" xmlns:cx8="http://schemas.microsoft.com/office/drawing/2016/5/14/chartex" xmlns:mc="http://schemas.openxmlformats.org/markup-compatibility/2006" xmlns:aink="http://schemas.microsoft.com/office/drawing/2016/ink" xmlns:am3d="http://schemas.microsoft.com/office/drawing/2017/model3d" xmlns:o="urn:schemas-microsoft-com:office:office" xmlns:r="http://schemas.openxmlformats.org/officeDocument/2006/relationships" xmlns:m="http://schemas.openxmlformats.org/officeDocument/2006/math" xmlns:v="urn:schemas-microsoft-com:vml" xmlns:wp14="http://schemas.microsoft.com/office/word/2010/wordprocessingDrawing" xmlns:wp="http://schemas.openxmlformats.org/drawingml/2006/wordprocessingDrawing" xmlns:w10="urn:schemas-microsoft-com:office:word" xmlns:w="http://schemas.openxmlformats.org/wordprocessingml/2006/main" xmlns:w14="http://schemas.microsoft.com/office/word/2010/wordml" xmlns:w15="http://schemas.microsoft.com/office/word/2012/wordml" xmlns:w16cex="http://schemas.microsoft.com/office/word/2018/wordml/cex" xmlns:w16cid="http://schemas.microsoft.com/office/word/2016/wordml/cid" xmlns:w16="http://schemas.microsoft.com/office/word/2018/wordml" xmlns:w16sdtdh="http://schemas.microsoft.com/office/word/2020/wordml/sdtdatahash" xmlns:w16se="http://schemas.microsoft.com/office/word/2015/wordml/symex" xmlns:wpg="http://schemas.microsoft.com/office/word/2010/wordprocessingGroup" xmlns:wpi="http://schemas.microsoft.com/office/word/2010/wordprocessingInk" xmlns:wne="http://schemas.microsoft.com/office/word/2006/wordml" xmlns:wps="http://schemas.microsoft.com/office/word/2010/wordprocessingShape" mc:Ignorable="w14 w15 w16se w16cid w16 w16cex w16sdtdh wp14">
+<w:hdr xmlns:wpc="http://schemas.microsoft.com/office/word/2010/wordprocessingCanvas" xmlns:cx="http://schemas.microsoft.com/office/drawing/2014/chartex" xmlns:cx1="http://schemas.microsoft.com/office/drawing/2015/9/8/chartex" xmlns:cx2="http://schemas.microsoft.com/office/drawing/2015/10/21/chartex" xmlns:cx3="http://schemas.microsoft.com/office/drawing/2016/5/9/chartex" xmlns:cx4="http://schemas.microsoft.com/office/drawing/2016/5/10/chartex" xmlns:cx5="http://schemas.microsoft.com/office/drawing/2016/5/11/chartex" xmlns:cx6="http://schemas.microsoft.com/office/drawing/2016/5/12/chartex" xmlns:cx7="http://schemas.microsoft.com/office/drawing/2016/5/13/chartex" xmlns:cx8="http://schemas.microsoft.com/office/drawing/2016/5/14/chartex" xmlns:mc="http://schemas.openxmlformats.org/markup-compatibility/2006" xmlns:aink="http://schemas.microsoft.com/office/drawing/2016/ink" xmlns:am3d="http://schemas.microsoft.com/office/drawing/2017/model3d" xmlns:o="urn:schemas-microsoft-com:office:office" xmlns:oel="http://schemas.microsoft.com/office/2019/extlst" xmlns:r="http://schemas.openxmlformats.org/officeDocument/2006/relationships" xmlns:m="http://schemas.openxmlformats.org/officeDocument/2006/math" xmlns:v="urn:schemas-microsoft-com:vml" xmlns:wp14="http://schemas.microsoft.com/office/word/2010/wordprocessingDrawing" xmlns:wp="http://schemas.openxmlformats.org/drawingml/2006/wordprocessingDrawing" xmlns:w10="urn:schemas-microsoft-com:office:word" xmlns:w="http://schemas.openxmlformats.org/wordprocessingml/2006/main" xmlns:w14="http://schemas.microsoft.com/office/word/2010/wordml" xmlns:w15="http://schemas.microsoft.com/office/word/2012/wordml" xmlns:w16cex="http://schemas.microsoft.com/office/word/2018/wordml/cex" xmlns:w16cid="http://schemas.microsoft.com/office/word/2016/wordml/cid" xmlns:w16="http://schemas.microsoft.com/office/word/2018/wordml" xmlns:w16du="http://schemas.microsoft.com/office/word/2023/wordml/word16du" xmlns:w16sdtdh="http://schemas.microsoft.com/office/word/2020/wordml/sdtdatahash" xmlns:w16sdtfl="http://schemas.microsoft.com/office/word/2024/wordml/sdtformatlock" xmlns:w16se="http://schemas.microsoft.com/office/word/2015/wordml/symex" xmlns:wpg="http://schemas.microsoft.com/office/word/2010/wordprocessingGroup" xmlns:wpi="http://schemas.microsoft.com/office/word/2010/wordprocessingInk" xmlns:wne="http://schemas.microsoft.com/office/word/2006/wordml" xmlns:wps="http://schemas.microsoft.com/office/word/2010/wordprocessingShape" mc:Ignorable="w14 w15 w16se w16cid w16 w16cex w16sdtdh w16sdtfl w16du wp14">
   <w:p>
     <w:pPr>
       <w:pStyle w:val="Encabezado"/>
@@ -1574,7 +1604,7 @@
 </file>
 
 <file path=word/header2.xml><?xml version="1.0" encoding="utf-8"?>
-<w:hdr xmlns:wpc="http://schemas.microsoft.com/office/word/2010/wordprocessingCanvas" xmlns:cx="http://schemas.microsoft.com/office/drawing/2014/chartex" xmlns:cx1="http://schemas.microsoft.com/office/drawing/2015/9/8/chartex" xmlns:cx2="http://schemas.microsoft.com/office/drawing/2015/10/21/chartex" xmlns:cx3="http://schemas.microsoft.com/office/drawing/2016/5/9/chartex" xmlns:cx4="http://schemas.microsoft.com/office/drawing/2016/5/10/chartex" xmlns:cx5="http://schemas.microsoft.com/office/drawing/2016/5/11/chartex" xmlns:cx6="http://schemas.microsoft.com/office/drawing/2016/5/12/chartex" xmlns:cx7="http://schemas.microsoft.com/office/drawing/2016/5/13/chartex" xmlns:cx8="http://schemas.microsoft.com/office/drawing/2016/5/14/chartex" xmlns:mc="http://schemas.openxmlformats.org/markup-compatibility/2006" xmlns:aink="http://schemas.microsoft.com/office/drawing/2016/ink" xmlns:am3d="http://schemas.microsoft.com/office/drawing/2017/model3d" xmlns:o="urn:schemas-microsoft-com:office:office" xmlns:r="http://schemas.openxmlformats.org/officeDocument/2006/relationships" xmlns:m="http://schemas.openxmlformats.org/officeDocument/2006/math" xmlns:v="urn:schemas-microsoft-com:vml" xmlns:wp14="http://schemas.microsoft.com/office/word/2010/wordprocessingDrawing" xmlns:wp="http://schemas.openxmlformats.org/drawingml/2006/wordprocessingDrawing" xmlns:w10="urn:schemas-microsoft-com:office:word" xmlns:w="http://schemas.openxmlformats.org/wordprocessingml/2006/main" xmlns:w14="http://schemas.microsoft.com/office/word/2010/wordml" xmlns:w15="http://schemas.microsoft.com/office/word/2012/wordml" xmlns:w16cex="http://schemas.microsoft.com/office/word/2018/wordml/cex" xmlns:w16cid="http://schemas.microsoft.com/office/word/2016/wordml/cid" xmlns:w16="http://schemas.microsoft.com/office/word/2018/wordml" xmlns:w16sdtdh="http://schemas.microsoft.com/office/word/2020/wordml/sdtdatahash" xmlns:w16se="http://schemas.microsoft.com/office/word/2015/wordml/symex" xmlns:wpg="http://schemas.microsoft.com/office/word/2010/wordprocessingGroup" xmlns:wpi="http://schemas.microsoft.com/office/word/2010/wordprocessingInk" xmlns:wne="http://schemas.microsoft.com/office/word/2006/wordml" xmlns:wps="http://schemas.microsoft.com/office/word/2010/wordprocessingShape" mc:Ignorable="w14 w15 w16se w16cid w16 w16cex w16sdtdh wp14">
+<w:hdr xmlns:wpc="http://schemas.microsoft.com/office/word/2010/wordprocessingCanvas" xmlns:cx="http://schemas.microsoft.com/office/drawing/2014/chartex" xmlns:cx1="http://schemas.microsoft.com/office/drawing/2015/9/8/chartex" xmlns:cx2="http://schemas.microsoft.com/office/drawing/2015/10/21/chartex" xmlns:cx3="http://schemas.microsoft.com/office/drawing/2016/5/9/chartex" xmlns:cx4="http://schemas.microsoft.com/office/drawing/2016/5/10/chartex" xmlns:cx5="http://schemas.microsoft.com/office/drawing/2016/5/11/chartex" xmlns:cx6="http://schemas.microsoft.com/office/drawing/2016/5/12/chartex" xmlns:cx7="http://schemas.microsoft.com/office/drawing/2016/5/13/chartex" xmlns:cx8="http://schemas.microsoft.com/office/drawing/2016/5/14/chartex" xmlns:mc="http://schemas.openxmlformats.org/markup-compatibility/2006" xmlns:aink="http://schemas.microsoft.com/office/drawing/2016/ink" xmlns:am3d="http://schemas.microsoft.com/office/drawing/2017/model3d" xmlns:o="urn:schemas-microsoft-com:office:office" xmlns:oel="http://schemas.microsoft.com/office/2019/extlst" xmlns:r="http://schemas.openxmlformats.org/officeDocument/2006/relationships" xmlns:m="http://schemas.openxmlformats.org/officeDocument/2006/math" xmlns:v="urn:schemas-microsoft-com:vml" xmlns:wp14="http://schemas.microsoft.com/office/word/2010/wordprocessingDrawing" xmlns:wp="http://schemas.openxmlformats.org/drawingml/2006/wordprocessingDrawing" xmlns:w10="urn:schemas-microsoft-com:office:word" xmlns:w="http://schemas.openxmlformats.org/wordprocessingml/2006/main" xmlns:w14="http://schemas.microsoft.com/office/word/2010/wordml" xmlns:w15="http://schemas.microsoft.com/office/word/2012/wordml" xmlns:w16cex="http://schemas.microsoft.com/office/word/2018/wordml/cex" xmlns:w16cid="http://schemas.microsoft.com/office/word/2016/wordml/cid" xmlns:w16="http://schemas.microsoft.com/office/word/2018/wordml" xmlns:w16du="http://schemas.microsoft.com/office/word/2023/wordml/word16du" xmlns:w16sdtdh="http://schemas.microsoft.com/office/word/2020/wordml/sdtdatahash" xmlns:w16sdtfl="http://schemas.microsoft.com/office/word/2024/wordml/sdtformatlock" xmlns:w16se="http://schemas.microsoft.com/office/word/2015/wordml/symex" xmlns:wpg="http://schemas.microsoft.com/office/word/2010/wordprocessingGroup" xmlns:wpi="http://schemas.microsoft.com/office/word/2010/wordprocessingInk" xmlns:wne="http://schemas.microsoft.com/office/word/2006/wordml" xmlns:wps="http://schemas.microsoft.com/office/word/2010/wordprocessingShape" mc:Ignorable="w14 w15 w16se w16cid w16 w16cex w16sdtdh w16sdtfl w16du wp14">
   <w:p>
     <w:pPr>
       <w:pStyle w:val="Encabezado"/>
@@ -1608,7 +1638,6 @@
         <w:tcPr>
           <w:tcW w:w="2973" w:type="dxa"/>
           <w:vMerge w:val="restart"/>
-          <w:shd w:val="clear" w:color="auto" w:fill="auto"/>
           <w:vAlign w:val="center"/>
         </w:tcPr>
         <w:p>
@@ -1697,7 +1726,6 @@
         <w:tcPr>
           <w:tcW w:w="3463" w:type="dxa"/>
           <w:vMerge w:val="restart"/>
-          <w:shd w:val="clear" w:color="auto" w:fill="auto"/>
           <w:vAlign w:val="center"/>
         </w:tcPr>
         <w:p>
@@ -1734,7 +1762,6 @@
       <w:tc>
         <w:tcPr>
           <w:tcW w:w="2919" w:type="dxa"/>
-          <w:shd w:val="clear" w:color="auto" w:fill="auto"/>
         </w:tcPr>
         <w:p>
           <w:pPr>
@@ -1781,7 +1808,6 @@
         <w:tcPr>
           <w:tcW w:w="2973" w:type="dxa"/>
           <w:vMerge/>
-          <w:shd w:val="clear" w:color="auto" w:fill="auto"/>
           <w:vAlign w:val="center"/>
         </w:tcPr>
         <w:p>
@@ -1805,7 +1831,6 @@
         <w:tcPr>
           <w:tcW w:w="3463" w:type="dxa"/>
           <w:vMerge/>
-          <w:shd w:val="clear" w:color="auto" w:fill="auto"/>
           <w:vAlign w:val="center"/>
         </w:tcPr>
         <w:p>
@@ -1828,7 +1853,6 @@
       <w:tc>
         <w:tcPr>
           <w:tcW w:w="2919" w:type="dxa"/>
-          <w:shd w:val="clear" w:color="auto" w:fill="auto"/>
         </w:tcPr>
         <w:p>
           <w:pPr>
@@ -1876,7 +1900,6 @@
         <w:tcPr>
           <w:tcW w:w="2973" w:type="dxa"/>
           <w:vMerge/>
-          <w:shd w:val="clear" w:color="auto" w:fill="auto"/>
           <w:vAlign w:val="center"/>
         </w:tcPr>
         <w:p>
@@ -1900,7 +1923,6 @@
         <w:tcPr>
           <w:tcW w:w="3463" w:type="dxa"/>
           <w:vMerge/>
-          <w:shd w:val="clear" w:color="auto" w:fill="auto"/>
           <w:vAlign w:val="center"/>
         </w:tcPr>
         <w:p>
@@ -1923,7 +1945,6 @@
       <w:tc>
         <w:tcPr>
           <w:tcW w:w="2919" w:type="dxa"/>
-          <w:shd w:val="clear" w:color="auto" w:fill="auto"/>
         </w:tcPr>
         <w:p>
           <w:pPr>
@@ -1971,7 +1992,6 @@
         <w:tcPr>
           <w:tcW w:w="2973" w:type="dxa"/>
           <w:vMerge/>
-          <w:shd w:val="clear" w:color="auto" w:fill="auto"/>
           <w:vAlign w:val="center"/>
         </w:tcPr>
         <w:p>
@@ -1995,7 +2015,6 @@
         <w:tcPr>
           <w:tcW w:w="3463" w:type="dxa"/>
           <w:vMerge/>
-          <w:shd w:val="clear" w:color="auto" w:fill="auto"/>
           <w:vAlign w:val="center"/>
         </w:tcPr>
         <w:p>
@@ -2018,7 +2037,6 @@
       <w:tc>
         <w:tcPr>
           <w:tcW w:w="2919" w:type="dxa"/>
-          <w:shd w:val="clear" w:color="auto" w:fill="auto"/>
         </w:tcPr>
         <w:p>
           <w:pPr>
@@ -2066,7 +2084,6 @@
         <w:tcPr>
           <w:tcW w:w="2973" w:type="dxa"/>
           <w:vMerge/>
-          <w:shd w:val="clear" w:color="auto" w:fill="auto"/>
           <w:vAlign w:val="center"/>
         </w:tcPr>
         <w:p>
@@ -2090,7 +2107,6 @@
         <w:tcPr>
           <w:tcW w:w="3463" w:type="dxa"/>
           <w:vMerge/>
-          <w:shd w:val="clear" w:color="auto" w:fill="auto"/>
           <w:vAlign w:val="center"/>
         </w:tcPr>
         <w:p>
@@ -2113,7 +2129,6 @@
       <w:tc>
         <w:tcPr>
           <w:tcW w:w="2919" w:type="dxa"/>
-          <w:shd w:val="clear" w:color="auto" w:fill="auto"/>
         </w:tcPr>
         <w:p>
           <w:pPr>
@@ -2134,13 +2149,23 @@
               <w:szCs w:val="16"/>
             </w:rPr>
           </w:pPr>
+          <w:proofErr w:type="spellStart"/>
           <w:r>
             <w:rPr>
               <w:b/>
               <w:sz w:val="16"/>
               <w:szCs w:val="16"/>
             </w:rPr>
-            <w:t>N° PAGINAS:</w:t>
+            <w:t>N°</w:t>
+          </w:r>
+          <w:proofErr w:type="spellEnd"/>
+          <w:r>
+            <w:rPr>
+              <w:b/>
+              <w:sz w:val="16"/>
+              <w:szCs w:val="16"/>
+            </w:rPr>
+            <w:t xml:space="preserve"> PAGINAS:</w:t>
           </w:r>
           <w:r>
             <w:rPr>
@@ -2205,7 +2230,7 @@
 </file>
 
 <file path=word/header3.xml><?xml version="1.0" encoding="utf-8"?>
-<w:hdr xmlns:wpc="http://schemas.microsoft.com/office/word/2010/wordprocessingCanvas" xmlns:cx="http://schemas.microsoft.com/office/drawing/2014/chartex" xmlns:cx1="http://schemas.microsoft.com/office/drawing/2015/9/8/chartex" xmlns:cx2="http://schemas.microsoft.com/office/drawing/2015/10/21/chartex" xmlns:cx3="http://schemas.microsoft.com/office/drawing/2016/5/9/chartex" xmlns:cx4="http://schemas.microsoft.com/office/drawing/2016/5/10/chartex" xmlns:cx5="http://schemas.microsoft.com/office/drawing/2016/5/11/chartex" xmlns:cx6="http://schemas.microsoft.com/office/drawing/2016/5/12/chartex" xmlns:cx7="http://schemas.microsoft.com/office/drawing/2016/5/13/chartex" xmlns:cx8="http://schemas.microsoft.com/office/drawing/2016/5/14/chartex" xmlns:mc="http://schemas.openxmlformats.org/markup-compatibility/2006" xmlns:aink="http://schemas.microsoft.com/office/drawing/2016/ink" xmlns:am3d="http://schemas.microsoft.com/office/drawing/2017/model3d" xmlns:o="urn:schemas-microsoft-com:office:office" xmlns:r="http://schemas.openxmlformats.org/officeDocument/2006/relationships" xmlns:m="http://schemas.openxmlformats.org/officeDocument/2006/math" xmlns:v="urn:schemas-microsoft-com:vml" xmlns:wp14="http://schemas.microsoft.com/office/word/2010/wordprocessingDrawing" xmlns:wp="http://schemas.openxmlformats.org/drawingml/2006/wordprocessingDrawing" xmlns:w10="urn:schemas-microsoft-com:office:word" xmlns:w="http://schemas.openxmlformats.org/wordprocessingml/2006/main" xmlns:w14="http://schemas.microsoft.com/office/word/2010/wordml" xmlns:w15="http://schemas.microsoft.com/office/word/2012/wordml" xmlns:w16cex="http://schemas.microsoft.com/office/word/2018/wordml/cex" xmlns:w16cid="http://schemas.microsoft.com/office/word/2016/wordml/cid" xmlns:w16="http://schemas.microsoft.com/office/word/2018/wordml" xmlns:w16sdtdh="http://schemas.microsoft.com/office/word/2020/wordml/sdtdatahash" xmlns:w16se="http://schemas.microsoft.com/office/word/2015/wordml/symex" xmlns:wpg="http://schemas.microsoft.com/office/word/2010/wordprocessingGroup" xmlns:wpi="http://schemas.microsoft.com/office/word/2010/wordprocessingInk" xmlns:wne="http://schemas.microsoft.com/office/word/2006/wordml" xmlns:wps="http://schemas.microsoft.com/office/word/2010/wordprocessingShape" mc:Ignorable="w14 w15 w16se w16cid w16 w16cex w16sdtdh wp14">
+<w:hdr xmlns:wpc="http://schemas.microsoft.com/office/word/2010/wordprocessingCanvas" xmlns:cx="http://schemas.microsoft.com/office/drawing/2014/chartex" xmlns:cx1="http://schemas.microsoft.com/office/drawing/2015/9/8/chartex" xmlns:cx2="http://schemas.microsoft.com/office/drawing/2015/10/21/chartex" xmlns:cx3="http://schemas.microsoft.com/office/drawing/2016/5/9/chartex" xmlns:cx4="http://schemas.microsoft.com/office/drawing/2016/5/10/chartex" xmlns:cx5="http://schemas.microsoft.com/office/drawing/2016/5/11/chartex" xmlns:cx6="http://schemas.microsoft.com/office/drawing/2016/5/12/chartex" xmlns:cx7="http://schemas.microsoft.com/office/drawing/2016/5/13/chartex" xmlns:cx8="http://schemas.microsoft.com/office/drawing/2016/5/14/chartex" xmlns:mc="http://schemas.openxmlformats.org/markup-compatibility/2006" xmlns:aink="http://schemas.microsoft.com/office/drawing/2016/ink" xmlns:am3d="http://schemas.microsoft.com/office/drawing/2017/model3d" xmlns:o="urn:schemas-microsoft-com:office:office" xmlns:oel="http://schemas.microsoft.com/office/2019/extlst" xmlns:r="http://schemas.openxmlformats.org/officeDocument/2006/relationships" xmlns:m="http://schemas.openxmlformats.org/officeDocument/2006/math" xmlns:v="urn:schemas-microsoft-com:vml" xmlns:wp14="http://schemas.microsoft.com/office/word/2010/wordprocessingDrawing" xmlns:wp="http://schemas.openxmlformats.org/drawingml/2006/wordprocessingDrawing" xmlns:w10="urn:schemas-microsoft-com:office:word" xmlns:w="http://schemas.openxmlformats.org/wordprocessingml/2006/main" xmlns:w14="http://schemas.microsoft.com/office/word/2010/wordml" xmlns:w15="http://schemas.microsoft.com/office/word/2012/wordml" xmlns:w16cex="http://schemas.microsoft.com/office/word/2018/wordml/cex" xmlns:w16cid="http://schemas.microsoft.com/office/word/2016/wordml/cid" xmlns:w16="http://schemas.microsoft.com/office/word/2018/wordml" xmlns:w16du="http://schemas.microsoft.com/office/word/2023/wordml/word16du" xmlns:w16sdtdh="http://schemas.microsoft.com/office/word/2020/wordml/sdtdatahash" xmlns:w16sdtfl="http://schemas.microsoft.com/office/word/2024/wordml/sdtformatlock" xmlns:w16se="http://schemas.microsoft.com/office/word/2015/wordml/symex" xmlns:wpg="http://schemas.microsoft.com/office/word/2010/wordprocessingGroup" xmlns:wpi="http://schemas.microsoft.com/office/word/2010/wordprocessingInk" xmlns:wne="http://schemas.microsoft.com/office/word/2006/wordml" xmlns:wps="http://schemas.microsoft.com/office/word/2010/wordprocessingShape" mc:Ignorable="w14 w15 w16se w16cid w16 w16cex w16sdtdh w16sdtfl w16du wp14">
   <w:p>
     <w:pPr>
       <w:pStyle w:val="Encabezado"/>
@@ -2215,7 +2240,7 @@
 </file>
 
 <file path=word/styles.xml><?xml version="1.0" encoding="utf-8"?>
-<w:styles xmlns:mc="http://schemas.openxmlformats.org/markup-compatibility/2006" xmlns:r="http://schemas.openxmlformats.org/officeDocument/2006/relationships" xmlns:w="http://schemas.openxmlformats.org/wordprocessingml/2006/main" xmlns:w14="http://schemas.microsoft.com/office/word/2010/wordml" xmlns:w15="http://schemas.microsoft.com/office/word/2012/wordml" xmlns:w16cex="http://schemas.microsoft.com/office/word/2018/wordml/cex" xmlns:w16cid="http://schemas.microsoft.com/office/word/2016/wordml/cid" xmlns:w16="http://schemas.microsoft.com/office/word/2018/wordml" xmlns:w16sdtdh="http://schemas.microsoft.com/office/word/2020/wordml/sdtdatahash" xmlns:w16se="http://schemas.microsoft.com/office/word/2015/wordml/symex" mc:Ignorable="w14 w15 w16se w16cid w16 w16cex w16sdtdh">
+<w:styles xmlns:mc="http://schemas.openxmlformats.org/markup-compatibility/2006" xmlns:r="http://schemas.openxmlformats.org/officeDocument/2006/relationships" xmlns:w="http://schemas.openxmlformats.org/wordprocessingml/2006/main" xmlns:w14="http://schemas.microsoft.com/office/word/2010/wordml" xmlns:w15="http://schemas.microsoft.com/office/word/2012/wordml" xmlns:w16cex="http://schemas.microsoft.com/office/word/2018/wordml/cex" xmlns:w16cid="http://schemas.microsoft.com/office/word/2016/wordml/cid" xmlns:w16="http://schemas.microsoft.com/office/word/2018/wordml" xmlns:w16du="http://schemas.microsoft.com/office/word/2023/wordml/word16du" xmlns:w16sdtdh="http://schemas.microsoft.com/office/word/2020/wordml/sdtdatahash" xmlns:w16sdtfl="http://schemas.microsoft.com/office/word/2024/wordml/sdtformatlock" xmlns:w16se="http://schemas.microsoft.com/office/word/2015/wordml/symex" mc:Ignorable="w14 w15 w16se w16cid w16 w16cex w16sdtdh w16sdtfl w16du">
   <w:docDefaults>
     <w:rPrDefault>
       <w:rPr>

</xml_diff>